<commit_message>
Thesis Dodument in Latex eingefügt jedoch niccht vollständig, ein Paar Stellen müssen noch angepasst werden bzw. mit den Formeln (geeignete Packages müssen gefunden und installiert werden)
</commit_message>
<xml_diff>
--- a/review/More Like this Algorithmus.docx
+++ b/review/More Like this Algorithmus.docx
@@ -50,6 +50,7 @@
           <w:szCs w:val="24"/>
         </w:rPr>
       </w:pPr>
+      <w:bookmarkStart w:id="0" w:name="_GoBack"/>
       <w:r>
         <w:rPr>
           <w:rFonts w:ascii="Arial" w:hAnsi="Arial" w:cs="Arial"/>
@@ -446,8 +447,6 @@
         </w:rPr>
         <w:t xml:space="preserve"> </w:t>
       </w:r>
-      <w:bookmarkStart w:id="0" w:name="_GoBack"/>
-      <w:bookmarkEnd w:id="0"/>
       <w:r>
         <w:rPr>
           <w:rFonts w:ascii="Arial" w:hAnsi="Arial" w:cs="Arial"/>
@@ -967,6 +966,7 @@
         <w:t xml:space="preserve"> Ähnlichkeit</w:t>
       </w:r>
     </w:p>
+    <w:bookmarkEnd w:id="0"/>
     <w:p>
       <w:r>
         <w:t>[ELA18]</w:t>
@@ -2167,7 +2167,7 @@
 </file>
 
 <file path=customXml/itemProps1.xml><?xml version="1.0" encoding="utf-8"?>
-<ds:datastoreItem xmlns:ds="http://schemas.openxmlformats.org/officeDocument/2006/customXml" ds:itemID="{454A3FCE-3CAC-4E83-A3BA-BC9228045AC1}">
+<ds:datastoreItem xmlns:ds="http://schemas.openxmlformats.org/officeDocument/2006/customXml" ds:itemID="{FC1B970D-2435-49C7-9DB5-F06C08FBC7D8}">
   <ds:schemaRefs>
     <ds:schemaRef ds:uri="http://schemas.openxmlformats.org/officeDocument/2006/bibliography"/>
   </ds:schemaRefs>

</xml_diff>